<commit_message>
Added a new test case input2.json with a slightly different table structure for the procedure document
</commit_message>
<xml_diff>
--- a/output2.docx
+++ b/output2.docx
@@ -434,13 +434,12 @@
               <w:tblLook w:firstColumn="1" w:firstRow="1" w:lastColumn="0" w:lastRow="0" w:noHBand="0" w:noVBand="1" w:val="04A0"/>
             </w:tblPr>
             <w:tblGrid>
-              <w:gridCol w:w="2160"/>
-              <w:gridCol w:w="2160"/>
+              <w:gridCol w:w="4320"/>
             </w:tblGrid>
             <w:tr>
               <w:tc>
                 <w:tcPr>
-                  <w:tcW w:type="dxa" w:w="2160"/>
+                  <w:tcW w:type="dxa" w:w="4320"/>
                 </w:tcPr>
                 <w:p>
                   <w:r>
@@ -448,9 +447,11 @@
                   </w:r>
                 </w:p>
               </w:tc>
+            </w:tr>
+            <w:tr>
               <w:tc>
                 <w:tcPr>
-                  <w:tcW w:type="dxa" w:w="2160"/>
+                  <w:tcW w:type="dxa" w:w="4320"/>
                 </w:tcPr>
                 <w:p>
                   <w:r/>
@@ -462,13 +463,13 @@
                     <w:tblLook w:firstColumn="1" w:firstRow="1" w:lastColumn="0" w:lastRow="0" w:noHBand="0" w:noVBand="1" w:val="04A0"/>
                   </w:tblPr>
                   <w:tblGrid>
-                    <w:gridCol w:w="1080"/>
-                    <w:gridCol w:w="1080"/>
+                    <w:gridCol w:w="2160"/>
+                    <w:gridCol w:w="2160"/>
                   </w:tblGrid>
                   <w:tr>
                     <w:tc>
                       <w:tcPr>
-                        <w:tcW w:type="dxa" w:w="1080"/>
+                        <w:tcW w:type="dxa" w:w="2160"/>
                       </w:tcPr>
                       <w:p>
                         <w:r>
@@ -478,7 +479,7 @@
                     </w:tc>
                     <w:tc>
                       <w:tcPr>
-                        <w:tcW w:type="dxa" w:w="1080"/>
+                        <w:tcW w:type="dxa" w:w="2160"/>
                       </w:tcPr>
                       <w:p>
                         <w:r>
@@ -490,7 +491,7 @@
                   <w:tr>
                     <w:tc>
                       <w:tcPr>
-                        <w:tcW w:type="dxa" w:w="1080"/>
+                        <w:tcW w:type="dxa" w:w="2160"/>
                       </w:tcPr>
                       <w:p>
                         <w:r>
@@ -500,7 +501,7 @@
                     </w:tc>
                     <w:tc>
                       <w:tcPr>
-                        <w:tcW w:type="dxa" w:w="1080"/>
+                        <w:tcW w:type="dxa" w:w="2160"/>
                       </w:tcPr>
                       <w:p>
                         <w:r>
@@ -515,7 +516,7 @@
                   <w:tr>
                     <w:tc>
                       <w:tcPr>
-                        <w:tcW w:type="dxa" w:w="1080"/>
+                        <w:tcW w:type="dxa" w:w="2160"/>
                       </w:tcPr>
                       <w:p>
                         <w:r>
@@ -525,7 +526,7 @@
                     </w:tc>
                     <w:tc>
                       <w:tcPr>
-                        <w:tcW w:type="dxa" w:w="1080"/>
+                        <w:tcW w:type="dxa" w:w="2160"/>
                       </w:tcPr>
                       <w:p>
                         <w:r>
@@ -540,7 +541,7 @@
                   <w:tr>
                     <w:tc>
                       <w:tcPr>
-                        <w:tcW w:type="dxa" w:w="1080"/>
+                        <w:tcW w:type="dxa" w:w="2160"/>
                       </w:tcPr>
                       <w:p>
                         <w:r>
@@ -550,7 +551,7 @@
                     </w:tc>
                     <w:tc>
                       <w:tcPr>
-                        <w:tcW w:type="dxa" w:w="1080"/>
+                        <w:tcW w:type="dxa" w:w="2160"/>
                       </w:tcPr>
                       <w:p>
                         <w:r>
@@ -565,7 +566,7 @@
                   <w:tr>
                     <w:tc>
                       <w:tcPr>
-                        <w:tcW w:type="dxa" w:w="1080"/>
+                        <w:tcW w:type="dxa" w:w="2160"/>
                       </w:tcPr>
                       <w:p>
                         <w:r>
@@ -575,7 +576,7 @@
                     </w:tc>
                     <w:tc>
                       <w:tcPr>
-                        <w:tcW w:type="dxa" w:w="1080"/>
+                        <w:tcW w:type="dxa" w:w="2160"/>
                       </w:tcPr>
                       <w:p>
                         <w:r/>
@@ -587,26 +588,23 @@
                           <w:tblLook w:firstColumn="1" w:firstRow="1" w:lastColumn="0" w:lastRow="0" w:noHBand="0" w:noVBand="1" w:val="04A0"/>
                         </w:tblPr>
                         <w:tblGrid>
-                          <w:gridCol w:w="540"/>
-                          <w:gridCol w:w="540"/>
+                          <w:gridCol w:w="1080"/>
+                          <w:gridCol w:w="1080"/>
                         </w:tblGrid>
                         <w:tr>
                           <w:tc>
                             <w:tcPr>
-                              <w:tcW w:type="dxa" w:w="540"/>
+                              <w:tcW w:type="dxa" w:w="1080"/>
                             </w:tcPr>
                             <w:p>
                               <w:r>
-                                <w:rPr>
-                                  <w:i/>
-                                </w:rPr>
                                 <w:t>Note the date.</w:t>
                               </w:r>
                             </w:p>
                           </w:tc>
                           <w:tc>
                             <w:tcPr>
-                              <w:tcW w:type="dxa" w:w="540"/>
+                              <w:tcW w:type="dxa" w:w="1080"/>
                             </w:tcPr>
                             <w:p>
                               <w:r/>
@@ -618,13 +616,13 @@
                                 <w:tblLook w:firstColumn="1" w:firstRow="1" w:lastColumn="0" w:lastRow="0" w:noHBand="0" w:noVBand="1" w:val="04A0"/>
                               </w:tblPr>
                               <w:tblGrid>
-                                <w:gridCol w:w="270"/>
-                                <w:gridCol w:w="270"/>
+                                <w:gridCol w:w="540"/>
+                                <w:gridCol w:w="540"/>
                               </w:tblGrid>
                               <w:tr>
                                 <w:tc>
                                   <w:tcPr>
-                                    <w:tcW w:type="dxa" w:w="270"/>
+                                    <w:tcW w:type="dxa" w:w="540"/>
                                   </w:tcPr>
                                   <w:p>
                                     <w:r>
@@ -634,13 +632,10 @@
                                 </w:tc>
                                 <w:tc>
                                   <w:tcPr>
-                                    <w:tcW w:type="dxa" w:w="270"/>
+                                    <w:tcW w:type="dxa" w:w="540"/>
                                   </w:tcPr>
                                   <w:p>
                                     <w:r>
-                                      <w:rPr>
-                                        <w:i/>
-                                      </w:rPr>
                                       <w:t>02/06/2018</w:t>
                                     </w:r>
                                   </w:p>
@@ -661,7 +656,7 @@
             <w:tr>
               <w:tc>
                 <w:tcPr>
-                  <w:tcW w:type="dxa" w:w="2160"/>
+                  <w:tcW w:type="dxa" w:w="4320"/>
                 </w:tcPr>
                 <w:p>
                   <w:r>
@@ -669,9 +664,11 @@
                   </w:r>
                 </w:p>
               </w:tc>
+            </w:tr>
+            <w:tr>
               <w:tc>
                 <w:tcPr>
-                  <w:tcW w:type="dxa" w:w="2160"/>
+                  <w:tcW w:type="dxa" w:w="4320"/>
                 </w:tcPr>
                 <w:p>
                   <w:r/>
@@ -683,13 +680,13 @@
                     <w:tblLook w:firstColumn="1" w:firstRow="1" w:lastColumn="0" w:lastRow="0" w:noHBand="0" w:noVBand="1" w:val="04A0"/>
                   </w:tblPr>
                   <w:tblGrid>
-                    <w:gridCol w:w="1080"/>
-                    <w:gridCol w:w="1080"/>
+                    <w:gridCol w:w="2160"/>
+                    <w:gridCol w:w="2160"/>
                   </w:tblGrid>
                   <w:tr>
                     <w:tc>
                       <w:tcPr>
-                        <w:tcW w:type="dxa" w:w="1080"/>
+                        <w:tcW w:type="dxa" w:w="2160"/>
                       </w:tcPr>
                       <w:p>
                         <w:r>
@@ -699,7 +696,7 @@
                     </w:tc>
                     <w:tc>
                       <w:tcPr>
-                        <w:tcW w:type="dxa" w:w="1080"/>
+                        <w:tcW w:type="dxa" w:w="2160"/>
                       </w:tcPr>
                       <w:p>
                         <w:r>
@@ -711,7 +708,7 @@
                   <w:tr>
                     <w:tc>
                       <w:tcPr>
-                        <w:tcW w:type="dxa" w:w="1080"/>
+                        <w:tcW w:type="dxa" w:w="2160"/>
                       </w:tcPr>
                       <w:p>
                         <w:r>
@@ -721,27 +718,14 @@
                     </w:tc>
                     <w:tc>
                       <w:tcPr>
-                        <w:tcW w:type="dxa" w:w="1080"/>
+                        <w:tcW w:type="dxa" w:w="2160"/>
                       </w:tcPr>
                       <w:p>
                         <w:r>
                           <w:rPr>
                             <w:i/>
                           </w:rPr>
-                          <w:t xml:space="preserve">Eat </w:t>
-                        </w:r>
-                        <w:r>
-                          <w:rPr>
-                            <w:b/>
-                            <w:i/>
-                          </w:rPr>
-                          <w:t>Some</w:t>
-                        </w:r>
-                        <w:r>
-                          <w:rPr>
-                            <w:i/>
-                          </w:rPr>
-                          <w:t xml:space="preserve"> Biscuits</w:t>
+                          <w:t>Eat Some Biscuits</w:t>
                         </w:r>
                       </w:p>
                     </w:tc>
@@ -749,7 +733,7 @@
                   <w:tr>
                     <w:tc>
                       <w:tcPr>
-                        <w:tcW w:type="dxa" w:w="1080"/>
+                        <w:tcW w:type="dxa" w:w="2160"/>
                       </w:tcPr>
                       <w:p>
                         <w:r>
@@ -759,7 +743,7 @@
                     </w:tc>
                     <w:tc>
                       <w:tcPr>
-                        <w:tcW w:type="dxa" w:w="1080"/>
+                        <w:tcW w:type="dxa" w:w="2160"/>
                       </w:tcPr>
                       <w:p>
                         <w:r>
@@ -774,7 +758,7 @@
                   <w:tr>
                     <w:tc>
                       <w:tcPr>
-                        <w:tcW w:type="dxa" w:w="1080"/>
+                        <w:tcW w:type="dxa" w:w="2160"/>
                       </w:tcPr>
                       <w:p>
                         <w:r>
@@ -784,14 +768,14 @@
                     </w:tc>
                     <w:tc>
                       <w:tcPr>
-                        <w:tcW w:type="dxa" w:w="1080"/>
+                        <w:tcW w:type="dxa" w:w="2160"/>
                       </w:tcPr>
                       <w:p>
                         <w:r>
                           <w:rPr>
                             <w:i/>
                           </w:rPr>
-                          <w:t>Log yesterday's date</w:t>
+                          <w:t>Log yesterday’s date</w:t>
                         </w:r>
                       </w:p>
                     </w:tc>
@@ -803,19 +787,13 @@
             <w:tr>
               <w:tc>
                 <w:tcPr>
-                  <w:tcW w:type="dxa" w:w="2160"/>
+                  <w:tcW w:type="dxa" w:w="4320"/>
                 </w:tcPr>
                 <w:p>
                   <w:r>
-                    <w:t>Completed Procedure</w:t>
+                    <w:t>Completed</w:t>
                   </w:r>
                 </w:p>
-              </w:tc>
-              <w:tc>
-                <w:tcPr>
-                  <w:tcW w:type="dxa" w:w="2160"/>
-                </w:tcPr>
-                <w:p/>
               </w:tc>
             </w:tr>
           </w:tbl>
@@ -901,9 +879,6 @@
                 </w:tcPr>
                 <w:p>
                   <w:r>
-                    <w:rPr>
-                      <w:b/>
-                    </w:rPr>
                     <w:t>A Stevens</w:t>
                   </w:r>
                 </w:p>
@@ -924,9 +899,6 @@
                 </w:tcPr>
                 <w:p>
                   <w:r>
-                    <w:rPr>
-                      <w:i/>
-                    </w:rPr>
                     <w:t>01/06/18</w:t>
                   </w:r>
                 </w:p>
@@ -949,10 +921,7 @@
                 </w:tcPr>
                 <w:p>
                   <w:r>
-                    <w:rPr>
-                      <w:b/>
-                    </w:rPr>
-                    <w:t>B Smith</w:t>
+                    <w:t>B Stevens</w:t>
                   </w:r>
                 </w:p>
               </w:tc>
@@ -972,10 +941,7 @@
                 </w:tcPr>
                 <w:p>
                   <w:r>
-                    <w:rPr>
-                      <w:i/>
-                    </w:rPr>
-                    <w:t>02/03/18</w:t>
+                    <w:t>01/06/18</w:t>
                   </w:r>
                 </w:p>
               </w:tc>
@@ -985,61 +951,9 @@
                 </w:tcPr>
                 <w:p>
                   <w:r>
-                    <w:t>0.0.2</w:t>
+                    <w:t>0.0.1</w:t>
                   </w:r>
                 </w:p>
-              </w:tc>
-            </w:tr>
-            <w:tr>
-              <w:tc>
-                <w:tcPr>
-                  <w:tcW w:type="dxa" w:w="1080"/>
-                </w:tcPr>
-                <w:p/>
-              </w:tc>
-              <w:tc>
-                <w:tcPr>
-                  <w:tcW w:type="dxa" w:w="1080"/>
-                </w:tcPr>
-                <w:p/>
-              </w:tc>
-              <w:tc>
-                <w:tcPr>
-                  <w:tcW w:type="dxa" w:w="1080"/>
-                </w:tcPr>
-                <w:p/>
-              </w:tc>
-              <w:tc>
-                <w:tcPr>
-                  <w:tcW w:type="dxa" w:w="1080"/>
-                </w:tcPr>
-                <w:p/>
-              </w:tc>
-            </w:tr>
-            <w:tr>
-              <w:tc>
-                <w:tcPr>
-                  <w:tcW w:type="dxa" w:w="1080"/>
-                </w:tcPr>
-                <w:p/>
-              </w:tc>
-              <w:tc>
-                <w:tcPr>
-                  <w:tcW w:type="dxa" w:w="1080"/>
-                </w:tcPr>
-                <w:p/>
-              </w:tc>
-              <w:tc>
-                <w:tcPr>
-                  <w:tcW w:type="dxa" w:w="1080"/>
-                </w:tcPr>
-                <w:p/>
-              </w:tc>
-              <w:tc>
-                <w:tcPr>
-                  <w:tcW w:type="dxa" w:w="1080"/>
-                </w:tcPr>
-                <w:p/>
               </w:tc>
             </w:tr>
           </w:tbl>

</xml_diff>